<commit_message>
Add comments; change .gitignore and User documentaion
</commit_message>
<xml_diff>
--- a/User documentation.DOCX
+++ b/User documentation.DOCX
@@ -708,7 +708,39 @@
           <w:szCs w:val="28"/>
         </w:rPr>
         <w:lastRenderedPageBreak/>
-        <w:t>Кнопка начала воспроизведения, которая также является кнопкой паузы, находится по центру в нижней части плеера. Если идёт воспроизведение трека, то при нажатии на эту кнопку воспроизведение остановится.</w:t>
+        <w:t xml:space="preserve">Кнопка </w:t>
+      </w:r>
+      <w:r>
+        <w:rPr>
+          <w:rFonts w:ascii="Times New Roman" w:hAnsi="Times New Roman" w:cs="Times New Roman"/>
+          <w:sz w:val="28"/>
+          <w:szCs w:val="28"/>
+        </w:rPr>
+        <w:t xml:space="preserve">запуска </w:t>
+      </w:r>
+      <w:r>
+        <w:rPr>
+          <w:rFonts w:ascii="Times New Roman" w:hAnsi="Times New Roman" w:cs="Times New Roman"/>
+          <w:sz w:val="28"/>
+          <w:szCs w:val="28"/>
+        </w:rPr>
+        <w:t>воспроизведения</w:t>
+      </w:r>
+      <w:r>
+        <w:rPr>
+          <w:rFonts w:ascii="Times New Roman" w:hAnsi="Times New Roman" w:cs="Times New Roman"/>
+          <w:sz w:val="28"/>
+          <w:szCs w:val="28"/>
+        </w:rPr>
+        <w:t xml:space="preserve"> трека</w:t>
+      </w:r>
+      <w:r>
+        <w:rPr>
+          <w:rFonts w:ascii="Times New Roman" w:hAnsi="Times New Roman" w:cs="Times New Roman"/>
+          <w:sz w:val="28"/>
+          <w:szCs w:val="28"/>
+        </w:rPr>
+        <w:t>, которая также является кнопкой паузы, находится по центру в нижней части плеера. Если идёт воспроизведение трека, то при нажатии на эту кнопку воспроизведение остановится.</w:t>
       </w:r>
       <w:r>
         <w:rPr>
@@ -845,7 +877,39 @@
           <w:sz w:val="28"/>
           <w:szCs w:val="28"/>
         </w:rPr>
-        <w:t xml:space="preserve"> справа и слева от кнопки «начало воспроизведения и п</w:t>
+        <w:t xml:space="preserve"> справа и слева от кнопки «</w:t>
+      </w:r>
+      <w:r>
+        <w:rPr>
+          <w:rFonts w:ascii="Times New Roman" w:hAnsi="Times New Roman" w:cs="Times New Roman"/>
+          <w:sz w:val="28"/>
+          <w:szCs w:val="28"/>
+        </w:rPr>
+        <w:t xml:space="preserve">запуск </w:t>
+      </w:r>
+      <w:r>
+        <w:rPr>
+          <w:rFonts w:ascii="Times New Roman" w:hAnsi="Times New Roman" w:cs="Times New Roman"/>
+          <w:sz w:val="28"/>
+          <w:szCs w:val="28"/>
+        </w:rPr>
+        <w:t>воспроизведения</w:t>
+      </w:r>
+      <w:r>
+        <w:rPr>
+          <w:rFonts w:ascii="Times New Roman" w:hAnsi="Times New Roman" w:cs="Times New Roman"/>
+          <w:sz w:val="28"/>
+          <w:szCs w:val="28"/>
+        </w:rPr>
+        <w:t xml:space="preserve"> трека</w:t>
+      </w:r>
+      <w:r>
+        <w:rPr>
+          <w:rFonts w:ascii="Times New Roman" w:hAnsi="Times New Roman" w:cs="Times New Roman"/>
+          <w:sz w:val="28"/>
+          <w:szCs w:val="28"/>
+        </w:rPr>
+        <w:t xml:space="preserve"> и п</w:t>
       </w:r>
       <w:r>
         <w:rPr>
@@ -903,7 +967,39 @@
           <w:sz w:val="28"/>
           <w:szCs w:val="28"/>
         </w:rPr>
-        <w:t>Кнопки, позволяющие пользователю переключиться на следующий трек и предыдущий. Эти кнопки не имеют рамок и расположены соответственно справа и слева от кнопки «начало воспроизведения и паузы».</w:t>
+        <w:t>Кнопки, позволяющие пользователю переключиться на следующий трек и предыдущий. Эти кнопки не имеют рамок и расположены соответственно справа и слева от кнопки «</w:t>
+      </w:r>
+      <w:r>
+        <w:rPr>
+          <w:rFonts w:ascii="Times New Roman" w:hAnsi="Times New Roman" w:cs="Times New Roman"/>
+          <w:sz w:val="28"/>
+          <w:szCs w:val="28"/>
+        </w:rPr>
+        <w:t>запуск</w:t>
+      </w:r>
+      <w:r>
+        <w:rPr>
+          <w:rFonts w:ascii="Times New Roman" w:hAnsi="Times New Roman" w:cs="Times New Roman"/>
+          <w:sz w:val="28"/>
+          <w:szCs w:val="28"/>
+        </w:rPr>
+        <w:t xml:space="preserve"> воспроизведения</w:t>
+      </w:r>
+      <w:r>
+        <w:rPr>
+          <w:rFonts w:ascii="Times New Roman" w:hAnsi="Times New Roman" w:cs="Times New Roman"/>
+          <w:sz w:val="28"/>
+          <w:szCs w:val="28"/>
+        </w:rPr>
+        <w:t xml:space="preserve"> трека</w:t>
+      </w:r>
+      <w:r>
+        <w:rPr>
+          <w:rFonts w:ascii="Times New Roman" w:hAnsi="Times New Roman" w:cs="Times New Roman"/>
+          <w:sz w:val="28"/>
+          <w:szCs w:val="28"/>
+        </w:rPr>
+        <w:t xml:space="preserve"> и паузы».</w:t>
       </w:r>
     </w:p>
     <w:p>

</xml_diff>